<commit_message>
Salvate un po' di tesi
</commit_message>
<xml_diff>
--- a/0 - Meetings with professors/Progetti Gaggi per tesi.docx
+++ b/0 - Meetings with professors/Progetti Gaggi per tesi.docx
@@ -47,6 +47,36 @@
       <w:pPr>
         <w:pStyle w:val="Paragrafoelenco"/>
         <w:numPr>
+          <w:ilvl w:val="1"/>
+          <w:numId w:val="1"/>
+        </w:numPr>
+        <w:rPr>
+          <w:lang w:val="en-US"/>
+        </w:rPr>
+      </w:pPr>
+      <w:r>
+        <w:rPr>
+          <w:lang w:val="en-US"/>
+        </w:rPr>
+        <w:t>Accessible Mathematics: Representation of Functions through Sound and Touch</w:t>
+      </w:r>
+      <w:r>
+        <w:rPr>
+          <w:lang w:val="en-US"/>
+        </w:rPr>
+        <w:t xml:space="preserve"> fa</w:t>
+      </w:r>
+      <w:r>
+        <w:rPr>
+          <w:lang w:val="en-US"/>
+        </w:rPr>
+        <w:t>tta da Gatto</w:t>
+      </w:r>
+    </w:p>
+    <w:p>
+      <w:pPr>
+        <w:pStyle w:val="Paragrafoelenco"/>
+        <w:numPr>
           <w:ilvl w:val="0"/>
           <w:numId w:val="1"/>
         </w:numPr>
@@ -76,23 +106,21 @@
         </w:numPr>
       </w:pPr>
       <w:r>
-        <w:t xml:space="preserve">Tesi di Matteo </w:t>
-      </w:r>
-      <w:proofErr w:type="spellStart"/>
-      <w:r>
-        <w:t>Budaj</w:t>
-      </w:r>
-      <w:proofErr w:type="spellEnd"/>
-      <w:r>
-        <w:t>/</w:t>
-      </w:r>
-      <w:proofErr w:type="spellStart"/>
-      <w:r>
-        <w:t>Budai</w:t>
-      </w:r>
-      <w:proofErr w:type="spellEnd"/>
-      <w:r>
-        <w:t>, qualcosa</w:t>
+        <w:t>Tesi di Matteo Buda</w:t>
+      </w:r>
+      <w:r>
+        <w:t xml:space="preserve">i: </w:t>
+      </w:r>
+      <w:hyperlink r:id="rId5" w:history="1">
+        <w:r>
+          <w:rPr>
+            <w:rStyle w:val="Collegamentoipertestuale"/>
+          </w:rPr>
+          <w:t>https://thesis.unipd.it/handle/20.500.12608/68870</w:t>
+        </w:r>
+      </w:hyperlink>
+      <w:r>
+        <w:t xml:space="preserve"> </w:t>
       </w:r>
     </w:p>
     <w:p>
@@ -133,6 +161,31 @@
       </w:r>
     </w:p>
     <w:p/>
+    <w:p>
+      <w:r>
+        <w:t>Tesi che vedo della Gaggi:</w:t>
+      </w:r>
+    </w:p>
+    <w:p>
+      <w:pPr>
+        <w:pStyle w:val="Paragrafoelenco"/>
+        <w:numPr>
+          <w:ilvl w:val="0"/>
+          <w:numId w:val="1"/>
+        </w:numPr>
+      </w:pPr>
+      <w:hyperlink r:id="rId6" w:history="1">
+        <w:r>
+          <w:rPr>
+            <w:rStyle w:val="Collegamentoipertestuale"/>
+          </w:rPr>
+          <w:t>https://thesis.unipd.it/handle/20.500.12608/3/browse?filter_type=authority&amp;authority=do1342&amp;filter_value=do1342&amp;filter_value_display=GAGGI%2c+OMBRETTA&amp;type=contributorSupervisor&amp;sort_by=ASC&amp;order=&amp;rpp=20</w:t>
+        </w:r>
+      </w:hyperlink>
+      <w:r>
+        <w:t xml:space="preserve"> </w:t>
+      </w:r>
+    </w:p>
     <w:sectPr>
       <w:pgSz w:w="11906" w:h="16838"/>
       <w:pgMar w:top="1417" w:right="1134" w:bottom="1134" w:left="1134" w:header="708" w:footer="708" w:gutter="0"/>
@@ -1180,6 +1233,29 @@
       <w:spacing w:val="5"/>
     </w:rPr>
   </w:style>
+  <w:style w:type="character" w:styleId="Collegamentoipertestuale">
+    <w:name w:val="Hyperlink"/>
+    <w:basedOn w:val="Carpredefinitoparagrafo"/>
+    <w:uiPriority w:val="99"/>
+    <w:unhideWhenUsed/>
+    <w:rsid w:val="00CE14C4"/>
+    <w:rPr>
+      <w:color w:val="467886" w:themeColor="hyperlink"/>
+      <w:u w:val="single"/>
+    </w:rPr>
+  </w:style>
+  <w:style w:type="character" w:styleId="Menzionenonrisolta">
+    <w:name w:val="Unresolved Mention"/>
+    <w:basedOn w:val="Carpredefinitoparagrafo"/>
+    <w:uiPriority w:val="99"/>
+    <w:semiHidden/>
+    <w:unhideWhenUsed/>
+    <w:rsid w:val="00CE14C4"/>
+    <w:rPr>
+      <w:color w:val="605E5C"/>
+      <w:shd w:val="clear" w:color="auto" w:fill="E1DFDD"/>
+    </w:rPr>
+  </w:style>
 </w:styles>
 </file>
 

</xml_diff>